<commit_message>
commit databse + documentation
</commit_message>
<xml_diff>
--- a/documentation/1_BusinessCase.docx
+++ b/documentation/1_BusinessCase.docx
@@ -192,9 +192,11 @@
       <w:r>
         <w:t xml:space="preserve">: </w:t>
       </w:r>
+      <w:proofErr w:type="spellStart"/>
       <w:r>
         <w:t>ArcadiaBox</w:t>
       </w:r>
+      <w:proofErr w:type="spellEnd"/>
     </w:p>
     <w:p>
       <w:pPr>
@@ -1207,7 +1209,14 @@
         <w:rPr>
           <w:rFonts w:ascii="Aptos" w:eastAsia="Aptos" w:hAnsi="Aptos" w:cs="Aptos"/>
         </w:rPr>
-        <w:t>Le projet A</w:t>
+        <w:t xml:space="preserve">Le projet </w:t>
+      </w:r>
+      <w:proofErr w:type="spellStart"/>
+      <w:r>
+        <w:rPr>
+          <w:rFonts w:ascii="Aptos" w:eastAsia="Aptos" w:hAnsi="Aptos" w:cs="Aptos"/>
+        </w:rPr>
+        <w:t>A</w:t>
       </w:r>
       <w:r>
         <w:rPr>
@@ -1215,6 +1224,7 @@
         </w:rPr>
         <w:t>rcadiaBox</w:t>
       </w:r>
+      <w:proofErr w:type="spellEnd"/>
       <w:r>
         <w:rPr>
           <w:rFonts w:ascii="Aptos" w:eastAsia="Aptos" w:hAnsi="Aptos" w:cs="Aptos"/>
@@ -1404,7 +1414,35 @@
         <w:rPr>
           <w:rFonts w:ascii="Aptos" w:eastAsia="Aptos" w:hAnsi="Aptos" w:cs="Aptos"/>
         </w:rPr>
-        <w:t>La valeur ajoutée du projet ArcadiaBox réside dans sa capacité à offrir une expérience ludique, moderne et accessible à tous, sans installation ni compétences techniques. Grâce à son faible coût basé sur un Raspberry Pi, la borne propose une solution simple, économique et immédiatement utilisable dans une école, une entreprise ou un événement. Elle améliore la convivialité des espaces, facilite l’organisation d’animations ou de tournois, et permet à ArcadiaLabs de disposer d’un produit personnalisable et évolutif pour de futurs déploiements.</w:t>
+        <w:t xml:space="preserve">La valeur ajoutée du projet </w:t>
+      </w:r>
+      <w:proofErr w:type="spellStart"/>
+      <w:r>
+        <w:rPr>
+          <w:rFonts w:ascii="Aptos" w:eastAsia="Aptos" w:hAnsi="Aptos" w:cs="Aptos"/>
+        </w:rPr>
+        <w:t>ArcadiaBox</w:t>
+      </w:r>
+      <w:proofErr w:type="spellEnd"/>
+      <w:r>
+        <w:rPr>
+          <w:rFonts w:ascii="Aptos" w:eastAsia="Aptos" w:hAnsi="Aptos" w:cs="Aptos"/>
+        </w:rPr>
+        <w:t xml:space="preserve"> réside dans sa capacité à offrir une expérience ludique, moderne et accessible à tous, sans installation ni compétences techniques. Grâce à son faible coût basé sur un Raspberry Pi, la borne propose une solution simple, économique et immédiatement utilisable dans une école, une entreprise ou un événement. Elle améliore la convivialité des espaces, facilite l’organisation d’animations ou de tournois, et permet à </w:t>
+      </w:r>
+      <w:proofErr w:type="spellStart"/>
+      <w:r>
+        <w:rPr>
+          <w:rFonts w:ascii="Aptos" w:eastAsia="Aptos" w:hAnsi="Aptos" w:cs="Aptos"/>
+        </w:rPr>
+        <w:t>ArcadiaLabs</w:t>
+      </w:r>
+      <w:proofErr w:type="spellEnd"/>
+      <w:r>
+        <w:rPr>
+          <w:rFonts w:ascii="Aptos" w:eastAsia="Aptos" w:hAnsi="Aptos" w:cs="Aptos"/>
+        </w:rPr>
+        <w:t xml:space="preserve"> de disposer d’un produit personnalisable et évolutif pour de futurs déploiements.</w:t>
       </w:r>
     </w:p>
     <w:p>
@@ -1463,19 +1501,37 @@
         <w:rPr>
           <w:rFonts w:ascii="Aptos" w:eastAsia="Aptos" w:hAnsi="Aptos" w:cs="Aptos"/>
         </w:rPr>
-        <w:t>Intégrer au minimum trois jeux entièrement jouables avec une manette Xbox</w:t>
-      </w:r>
-      <w:r>
-        <w:rPr>
-          <w:rFonts w:ascii="Aptos" w:eastAsia="Aptos" w:hAnsi="Aptos" w:cs="Aptos"/>
-        </w:rPr>
-        <w:t xml:space="preserve"> (Xbox exclisivement)</w:t>
-      </w:r>
-      <w:r>
-        <w:rPr>
-          <w:rFonts w:ascii="Aptos" w:eastAsia="Aptos" w:hAnsi="Aptos" w:cs="Aptos"/>
-        </w:rPr>
-        <w:t xml:space="preserve"> ou le clavier.</w:t>
+        <w:t xml:space="preserve">Intégrer au minimum trois jeux entièrement jouables avec une manette Xbox </w:t>
+      </w:r>
+      <w:r>
+        <w:rPr>
+          <w:rFonts w:ascii="Aptos" w:eastAsia="Aptos" w:hAnsi="Aptos" w:cs="Aptos"/>
+        </w:rPr>
+        <w:t xml:space="preserve">(Xbox </w:t>
+      </w:r>
+      <w:r>
+        <w:rPr>
+          <w:rFonts w:ascii="Aptos" w:eastAsia="Aptos" w:hAnsi="Aptos" w:cs="Aptos"/>
+        </w:rPr>
+        <w:t>exclusivement</w:t>
+      </w:r>
+      <w:r>
+        <w:rPr>
+          <w:rFonts w:ascii="Aptos" w:eastAsia="Aptos" w:hAnsi="Aptos" w:cs="Aptos"/>
+        </w:rPr>
+        <w:t>)</w:t>
+      </w:r>
+      <w:r>
+        <w:rPr>
+          <w:rFonts w:ascii="Aptos" w:eastAsia="Aptos" w:hAnsi="Aptos" w:cs="Aptos"/>
+        </w:rPr>
+        <w:t xml:space="preserve"> </w:t>
+      </w:r>
+      <w:r>
+        <w:rPr>
+          <w:rFonts w:ascii="Aptos" w:eastAsia="Aptos" w:hAnsi="Aptos" w:cs="Aptos"/>
+        </w:rPr>
+        <w:t>ou le clavier.</w:t>
       </w:r>
     </w:p>
     <w:p>
@@ -1568,7 +1624,21 @@
         <w:rPr>
           <w:rFonts w:ascii="Aptos" w:eastAsia="Aptos" w:hAnsi="Aptos" w:cs="Aptos"/>
         </w:rPr>
-        <w:t>Mettre en place un tableau des scores par jeu, consultable et réinitialisable via une interface d'administration</w:t>
+        <w:t xml:space="preserve">Mettre en place un tableau des scores par jeu, consultable et </w:t>
+      </w:r>
+      <w:proofErr w:type="spellStart"/>
+      <w:r>
+        <w:rPr>
+          <w:rFonts w:ascii="Aptos" w:eastAsia="Aptos" w:hAnsi="Aptos" w:cs="Aptos"/>
+        </w:rPr>
+        <w:t>réinitialisable</w:t>
+      </w:r>
+      <w:proofErr w:type="spellEnd"/>
+      <w:r>
+        <w:rPr>
+          <w:rFonts w:ascii="Aptos" w:eastAsia="Aptos" w:hAnsi="Aptos" w:cs="Aptos"/>
+        </w:rPr>
+        <w:t xml:space="preserve"> via une interface d'administration</w:t>
       </w:r>
       <w:r>
         <w:rPr>
@@ -1938,7 +2008,15 @@
           <w:p/>
           <w:p>
             <w:r>
-              <w:t>Dépendance à la Gamepad API, support variable selon les navigateurs.</w:t>
+              <w:t xml:space="preserve">Dépendance à la </w:t>
+            </w:r>
+            <w:proofErr w:type="spellStart"/>
+            <w:r>
+              <w:t>Gamepad</w:t>
+            </w:r>
+            <w:proofErr w:type="spellEnd"/>
+            <w:r>
+              <w:t xml:space="preserve"> API, support variable selon les navigateurs.</w:t>
             </w:r>
           </w:p>
           <w:p/>
@@ -2123,11 +2201,19 @@
                 <w:rFonts w:ascii="Aptos" w:eastAsia="Aptos" w:hAnsi="Aptos" w:cs="Aptos"/>
               </w:rPr>
             </w:pPr>
+            <w:proofErr w:type="spellStart"/>
             <w:r>
               <w:rPr>
                 <w:rFonts w:ascii="Aptos" w:eastAsia="Aptos" w:hAnsi="Aptos" w:cs="Aptos"/>
               </w:rPr>
-              <w:t>ArcadiaLabs (client)</w:t>
+              <w:t>ArcadiaLabs</w:t>
+            </w:r>
+            <w:proofErr w:type="spellEnd"/>
+            <w:r>
+              <w:rPr>
+                <w:rFonts w:ascii="Aptos" w:eastAsia="Aptos" w:hAnsi="Aptos" w:cs="Aptos"/>
+              </w:rPr>
+              <w:t xml:space="preserve"> (client)</w:t>
             </w:r>
           </w:p>
         </w:tc>
@@ -2591,6 +2677,7 @@
           <w:rFonts w:ascii="Aptos" w:eastAsia="Aptos" w:hAnsi="Aptos" w:cs="Aptos"/>
         </w:rPr>
       </w:pPr>
+      <w:proofErr w:type="spellStart"/>
       <w:r>
         <w:rPr>
           <w:rFonts w:ascii="Aptos" w:eastAsia="Aptos" w:hAnsi="Aptos" w:cs="Aptos"/>
@@ -2601,8 +2688,37 @@
         <w:rPr>
           <w:rFonts w:ascii="Aptos" w:eastAsia="Aptos" w:hAnsi="Aptos" w:cs="Aptos"/>
         </w:rPr>
-        <w:t>rogamation web / html, css, js</w:t>
-      </w:r>
+        <w:t>rogamation</w:t>
+      </w:r>
+      <w:proofErr w:type="spellEnd"/>
+      <w:r>
+        <w:rPr>
+          <w:rFonts w:ascii="Aptos" w:eastAsia="Aptos" w:hAnsi="Aptos" w:cs="Aptos"/>
+        </w:rPr>
+        <w:t xml:space="preserve"> web / html, </w:t>
+      </w:r>
+      <w:proofErr w:type="spellStart"/>
+      <w:r>
+        <w:rPr>
+          <w:rFonts w:ascii="Aptos" w:eastAsia="Aptos" w:hAnsi="Aptos" w:cs="Aptos"/>
+        </w:rPr>
+        <w:t>css</w:t>
+      </w:r>
+      <w:proofErr w:type="spellEnd"/>
+      <w:r>
+        <w:rPr>
+          <w:rFonts w:ascii="Aptos" w:eastAsia="Aptos" w:hAnsi="Aptos" w:cs="Aptos"/>
+        </w:rPr>
+        <w:t xml:space="preserve">, </w:t>
+      </w:r>
+      <w:proofErr w:type="spellStart"/>
+      <w:r>
+        <w:rPr>
+          <w:rFonts w:ascii="Aptos" w:eastAsia="Aptos" w:hAnsi="Aptos" w:cs="Aptos"/>
+        </w:rPr>
+        <w:t>js</w:t>
+      </w:r>
+      <w:proofErr w:type="spellEnd"/>
     </w:p>
     <w:p>
       <w:pPr>
@@ -2655,7 +2771,35 @@
         <w:rPr>
           <w:rFonts w:ascii="Aptos" w:eastAsia="Aptos" w:hAnsi="Aptos" w:cs="Aptos"/>
         </w:rPr>
-        <w:t>Le projet sera considéré comme réussi si l’ensemble des livrables obligatoires (planification, journal de travail, analyse, documentation de réalisation et Web Summary) sont remis et validés, si l’application web arcade fonctionne correctement avec au moins trois jeux jouables, si les délais prévus dans la planification sont respectés, et si le client ArcadiaLabs confirme que la solution répond à ses attentes en termes de simplicité, performance et qualité d’expérience.</w:t>
+        <w:t xml:space="preserve">Le projet sera considéré comme réussi si l’ensemble des livrables obligatoires (planification, journal de travail, analyse, documentation de réalisation et Web </w:t>
+      </w:r>
+      <w:proofErr w:type="spellStart"/>
+      <w:r>
+        <w:rPr>
+          <w:rFonts w:ascii="Aptos" w:eastAsia="Aptos" w:hAnsi="Aptos" w:cs="Aptos"/>
+        </w:rPr>
+        <w:t>Summary</w:t>
+      </w:r>
+      <w:proofErr w:type="spellEnd"/>
+      <w:r>
+        <w:rPr>
+          <w:rFonts w:ascii="Aptos" w:eastAsia="Aptos" w:hAnsi="Aptos" w:cs="Aptos"/>
+        </w:rPr>
+        <w:t xml:space="preserve">) sont remis et validés, si l’application web arcade fonctionne correctement avec au moins trois jeux jouables, si les délais prévus dans la planification sont respectés, et si le client </w:t>
+      </w:r>
+      <w:proofErr w:type="spellStart"/>
+      <w:r>
+        <w:rPr>
+          <w:rFonts w:ascii="Aptos" w:eastAsia="Aptos" w:hAnsi="Aptos" w:cs="Aptos"/>
+        </w:rPr>
+        <w:t>ArcadiaLabs</w:t>
+      </w:r>
+      <w:proofErr w:type="spellEnd"/>
+      <w:r>
+        <w:rPr>
+          <w:rFonts w:ascii="Aptos" w:eastAsia="Aptos" w:hAnsi="Aptos" w:cs="Aptos"/>
+        </w:rPr>
+        <w:t xml:space="preserve"> confirme que la solution répond à ses attentes en termes de simplicité, performance et qualité d’expérience.</w:t>
       </w:r>
     </w:p>
     <w:p>

</xml_diff>